<commit_message>
install mammoth library for convert word to pdf
</commit_message>
<xml_diff>
--- a/medical_report_back/templates/MEDICAL_REPORT.docx
+++ b/medical_report_back/templates/MEDICAL_REPORT.docx
@@ -232,7 +232,7 @@
                     <pic:cNvPicPr/>
                   </pic:nvPicPr>
                   <pic:blipFill>
-                    <a:blip r:embed="rId4" cstate="print">
+                    <a:blip r:embed="rId7" cstate="print">
                       <a:extLst>
                         <a:ext uri="{28A0092B-C50C-407E-A947-70E740481C1C}">
                           <a14:useLocalDpi xmlns:a14="http://schemas.microsoft.com/office/drawing/2010/main" val="0"/>
@@ -388,11 +388,13 @@
       <w:pPr>
         <w:jc w:val="center"/>
         <w:rPr>
-          <w:rFonts w:ascii="Bookman Old Style" w:hAnsi="Bookman Old Style"/>
+          <w:rFonts w:ascii="Bookman Old Style" w:hAnsi="Bookman Old Style" w:hint="cs"/>
           <w:b/>
           <w:bCs/>
           <w:sz w:val="30"/>
           <w:szCs w:val="30"/>
+          <w:rtl/>
+          <w:lang w:bidi="ar-SY"/>
         </w:rPr>
       </w:pPr>
       <w:r>
@@ -410,27 +412,43 @@
       <w:pPr>
         <w:rPr>
           <w:rFonts w:ascii="Bookman Old Style" w:hAnsi="Bookman Old Style"/>
-        </w:rPr>
-      </w:pPr>
-    </w:p>
-    <w:p>
-      <w:pPr>
-        <w:rPr>
-          <w:rFonts w:ascii="Bookman Old Style" w:hAnsi="Bookman Old Style"/>
-        </w:rPr>
-      </w:pPr>
-    </w:p>
-    <w:p>
-      <w:pPr>
-        <w:rPr>
-          <w:rFonts w:ascii="Bookman Old Style" w:hAnsi="Bookman Old Style"/>
-        </w:rPr>
-      </w:pPr>
-      <w:r>
-        <w:rPr>
-          <w:rFonts w:ascii="Bookman Old Style" w:hAnsi="Bookman Old Style"/>
-        </w:rPr>
-        <w:t>Patient Name: {{</w:t>
+          <w:rtl/>
+        </w:rPr>
+      </w:pPr>
+    </w:p>
+    <w:p>
+      <w:pPr>
+        <w:rPr>
+          <w:rFonts w:ascii="Bookman Old Style" w:hAnsi="Bookman Old Style"/>
+        </w:rPr>
+      </w:pPr>
+    </w:p>
+    <w:p>
+      <w:pPr>
+        <w:rPr>
+          <w:rFonts w:ascii="Bookman Old Style" w:hAnsi="Bookman Old Style"/>
+        </w:rPr>
+      </w:pPr>
+    </w:p>
+    <w:p>
+      <w:pPr>
+        <w:rPr>
+          <w:rFonts w:ascii="Bookman Old Style" w:hAnsi="Bookman Old Style"/>
+        </w:rPr>
+      </w:pPr>
+      <w:r>
+        <w:rPr>
+          <w:rFonts w:ascii="Bookman Old Style" w:hAnsi="Bookman Old Style"/>
+          <w:b/>
+          <w:bCs/>
+        </w:rPr>
+        <w:t>Patient Name</w:t>
+      </w:r>
+      <w:r>
+        <w:rPr>
+          <w:rFonts w:ascii="Bookman Old Style" w:hAnsi="Bookman Old Style"/>
+        </w:rPr>
+        <w:t>: {{</w:t>
       </w:r>
       <w:proofErr w:type="spellStart"/>
       <w:r>
@@ -456,60 +474,79 @@
       <w:r>
         <w:rPr>
           <w:rFonts w:ascii="Bookman Old Style" w:hAnsi="Bookman Old Style"/>
-        </w:rPr>
-        <w:t>Date: {{date}}</w:t>
-      </w:r>
-    </w:p>
-    <w:p>
-      <w:pPr>
-        <w:rPr>
-          <w:rFonts w:ascii="Bookman Old Style" w:hAnsi="Bookman Old Style"/>
-        </w:rPr>
-      </w:pPr>
-      <w:r>
-        <w:rPr>
-          <w:rFonts w:ascii="Bookman Old Style" w:hAnsi="Bookman Old Style"/>
-        </w:rPr>
-        <w:t>Doctor: {{</w:t>
-      </w:r>
-      <w:proofErr w:type="spellStart"/>
-      <w:r>
-        <w:rPr>
-          <w:rFonts w:ascii="Bookman Old Style" w:hAnsi="Bookman Old Style"/>
-        </w:rPr>
-        <w:t>doctor_name</w:t>
-      </w:r>
-      <w:proofErr w:type="spellEnd"/>
-      <w:r>
-        <w:rPr>
-          <w:rFonts w:ascii="Bookman Old Style" w:hAnsi="Bookman Old Style"/>
-        </w:rPr>
-        <w:t>}}</w:t>
-      </w:r>
-    </w:p>
-    <w:p>
-      <w:pPr>
-        <w:rPr>
-          <w:rFonts w:ascii="Bookman Old Style" w:hAnsi="Bookman Old Style"/>
-        </w:rPr>
-      </w:pPr>
-    </w:p>
-    <w:p>
-      <w:pPr>
-        <w:rPr>
-          <w:rFonts w:ascii="Bookman Old Style" w:hAnsi="Bookman Old Style"/>
-        </w:rPr>
-      </w:pPr>
-    </w:p>
-    <w:p>
-      <w:pPr>
-        <w:rPr>
-          <w:rFonts w:ascii="Bookman Old Style" w:hAnsi="Bookman Old Style"/>
-        </w:rPr>
-      </w:pPr>
-      <w:r>
-        <w:rPr>
-          <w:rFonts w:ascii="Bookman Old Style" w:hAnsi="Bookman Old Style"/>
+          <w:b/>
+          <w:bCs/>
+        </w:rPr>
+        <w:t>Date</w:t>
+      </w:r>
+      <w:r>
+        <w:rPr>
+          <w:rFonts w:ascii="Bookman Old Style" w:hAnsi="Bookman Old Style"/>
+        </w:rPr>
+        <w:t>: {{date}}</w:t>
+      </w:r>
+    </w:p>
+    <w:p>
+      <w:pPr>
+        <w:rPr>
+          <w:rFonts w:ascii="Bookman Old Style" w:hAnsi="Bookman Old Style"/>
+        </w:rPr>
+      </w:pPr>
+      <w:r>
+        <w:rPr>
+          <w:rFonts w:ascii="Bookman Old Style" w:hAnsi="Bookman Old Style"/>
+          <w:b/>
+          <w:bCs/>
+        </w:rPr>
+        <w:t>Doctor</w:t>
+      </w:r>
+      <w:r>
+        <w:rPr>
+          <w:rFonts w:ascii="Bookman Old Style" w:hAnsi="Bookman Old Style"/>
+        </w:rPr>
+        <w:t>:</w:t>
+      </w:r>
+      <w:r>
+        <w:rPr>
+          <w:rFonts w:ascii="Bookman Old Style" w:hAnsi="Bookman Old Style" w:hint="cs"/>
+          <w:rtl/>
+        </w:rPr>
+        <w:t xml:space="preserve"> </w:t>
+      </w:r>
+      <w:r>
+        <w:rPr>
+          <w:rFonts w:ascii="Bookman Old Style" w:hAnsi="Bookman Old Style"/>
+        </w:rPr>
+        <w:t>Rawad Rabie</w:t>
+      </w:r>
+    </w:p>
+    <w:p>
+      <w:pPr>
+        <w:rPr>
+          <w:rFonts w:ascii="Bookman Old Style" w:hAnsi="Bookman Old Style"/>
+        </w:rPr>
+      </w:pPr>
+    </w:p>
+    <w:p>
+      <w:pPr>
+        <w:rPr>
+          <w:rFonts w:ascii="Bookman Old Style" w:hAnsi="Bookman Old Style"/>
+        </w:rPr>
+      </w:pPr>
+    </w:p>
+    <w:p>
+      <w:pPr>
+        <w:rPr>
+          <w:rFonts w:ascii="Bookman Old Style" w:hAnsi="Bookman Old Style"/>
+          <w:b/>
+          <w:bCs/>
+        </w:rPr>
+      </w:pPr>
+      <w:r>
+        <w:rPr>
+          <w:rFonts w:ascii="Bookman Old Style" w:hAnsi="Bookman Old Style"/>
+          <w:b/>
+          <w:bCs/>
         </w:rPr>
         <w:t>Detailed Report:</w:t>
       </w:r>
@@ -520,138 +557,281 @@
           <w:rFonts w:ascii="Bookman Old Style" w:hAnsi="Bookman Old Style"/>
         </w:rPr>
       </w:pPr>
-      <w:r>
-        <w:rPr>
-          <w:rFonts w:ascii="Bookman Old Style" w:hAnsi="Bookman Old Style"/>
-        </w:rPr>
-        <w:t>{{</w:t>
-      </w:r>
-      <w:proofErr w:type="spellStart"/>
-      <w:r>
-        <w:rPr>
-          <w:rFonts w:ascii="Bookman Old Style" w:hAnsi="Bookman Old Style"/>
-        </w:rPr>
-        <w:t>generated_report</w:t>
-      </w:r>
-      <w:proofErr w:type="spellEnd"/>
-      <w:r>
-        <w:rPr>
-          <w:rFonts w:ascii="Bookman Old Style" w:hAnsi="Bookman Old Style"/>
-        </w:rPr>
-        <w:t>}}</w:t>
-      </w:r>
-    </w:p>
-    <w:p>
-      <w:pPr>
-        <w:rPr>
-          <w:rFonts w:ascii="Bookman Old Style" w:hAnsi="Bookman Old Style"/>
-        </w:rPr>
-      </w:pPr>
-    </w:p>
-    <w:p>
-      <w:pPr>
-        <w:rPr>
-          <w:rFonts w:ascii="Bookman Old Style" w:hAnsi="Bookman Old Style"/>
-        </w:rPr>
-      </w:pPr>
-    </w:p>
-    <w:p>
-      <w:pPr>
-        <w:rPr>
-          <w:rFonts w:ascii="Bookman Old Style" w:hAnsi="Bookman Old Style"/>
-        </w:rPr>
-      </w:pPr>
-    </w:p>
-    <w:p>
-      <w:pPr>
-        <w:rPr>
-          <w:rFonts w:ascii="Bookman Old Style" w:hAnsi="Bookman Old Style"/>
-        </w:rPr>
-      </w:pPr>
-    </w:p>
-    <w:p>
-      <w:pPr>
-        <w:rPr>
-          <w:rFonts w:ascii="Bookman Old Style" w:hAnsi="Bookman Old Style"/>
-        </w:rPr>
-      </w:pPr>
-    </w:p>
-    <w:p>
-      <w:pPr>
-        <w:rPr>
-          <w:rFonts w:ascii="Bookman Old Style" w:hAnsi="Bookman Old Style"/>
-        </w:rPr>
-      </w:pPr>
-    </w:p>
-    <w:p>
-      <w:pPr>
-        <w:rPr>
-          <w:rFonts w:ascii="Bookman Old Style" w:hAnsi="Bookman Old Style"/>
-        </w:rPr>
-      </w:pPr>
-    </w:p>
-    <w:p>
-      <w:pPr>
-        <w:rPr>
-          <w:rFonts w:ascii="Bookman Old Style" w:hAnsi="Bookman Old Style"/>
-        </w:rPr>
-      </w:pPr>
-    </w:p>
-    <w:p>
-      <w:pPr>
-        <w:rPr>
-          <w:rFonts w:ascii="Bookman Old Style" w:hAnsi="Bookman Old Style"/>
-        </w:rPr>
-      </w:pPr>
-    </w:p>
-    <w:p>
-      <w:pPr>
-        <w:rPr>
-          <w:rFonts w:ascii="Bookman Old Style" w:hAnsi="Bookman Old Style"/>
-        </w:rPr>
-      </w:pPr>
-    </w:p>
-    <w:p>
-      <w:pPr>
-        <w:rPr>
-          <w:rFonts w:ascii="Bookman Old Style" w:hAnsi="Bookman Old Style"/>
-        </w:rPr>
-      </w:pPr>
-    </w:p>
-    <w:p>
-      <w:pPr>
-        <w:rPr>
-          <w:rFonts w:ascii="Bookman Old Style" w:hAnsi="Bookman Old Style"/>
-        </w:rPr>
-      </w:pPr>
-    </w:p>
-    <w:p>
-      <w:pPr>
-        <w:rPr>
-          <w:rFonts w:ascii="Bookman Old Style" w:hAnsi="Bookman Old Style"/>
-        </w:rPr>
-      </w:pPr>
-    </w:p>
-    <w:p>
-      <w:pPr>
+    </w:p>
+    <w:p>
+      <w:pPr>
+        <w:rPr>
+          <w:rFonts w:ascii="Bookman Old Style" w:hAnsi="Bookman Old Style" w:hint="cs"/>
+          <w:rtl/>
+          <w:lang w:bidi="ar-SY"/>
+        </w:rPr>
+      </w:pPr>
+    </w:p>
+    <w:p>
+      <w:pPr>
+        <w:rPr>
+          <w:rFonts w:ascii="Bookman Old Style" w:hAnsi="Bookman Old Style"/>
+        </w:rPr>
+      </w:pPr>
+      <w:r>
         <w:rPr>
           <w:rFonts w:ascii="Bookman Old Style" w:hAnsi="Bookman Old Style"/>
           <w:noProof/>
         </w:rPr>
-      </w:pPr>
-      <w:r>
-        <w:rPr>
-          <w:rFonts w:ascii="Bookman Old Style" w:hAnsi="Bookman Old Style"/>
+        <mc:AlternateContent>
+          <mc:Choice Requires="wps">
+            <w:drawing>
+              <wp:anchor distT="45720" distB="45720" distL="114300" distR="114300" simplePos="0" relativeHeight="251666432" behindDoc="0" locked="0" layoutInCell="1" allowOverlap="1" wp14:anchorId="7EAB32F5" wp14:editId="4AB7CA1C">
+                <wp:simplePos x="0" y="0"/>
+                <wp:positionH relativeFrom="margin">
+                  <wp:align>left</wp:align>
+                </wp:positionH>
+                <wp:positionV relativeFrom="paragraph">
+                  <wp:posOffset>12700</wp:posOffset>
+                </wp:positionV>
+                <wp:extent cx="5347970" cy="3572510"/>
+                <wp:effectExtent l="0" t="0" r="24130" b="27940"/>
+                <wp:wrapSquare wrapText="bothSides"/>
+                <wp:docPr id="6" name="Text Box 2"/>
+                <wp:cNvGraphicFramePr>
+                  <a:graphicFrameLocks xmlns:a="http://schemas.openxmlformats.org/drawingml/2006/main"/>
+                </wp:cNvGraphicFramePr>
+                <a:graphic xmlns:a="http://schemas.openxmlformats.org/drawingml/2006/main">
+                  <a:graphicData uri="http://schemas.microsoft.com/office/word/2010/wordprocessingShape">
+                    <wps:wsp>
+                      <wps:cNvSpPr txBox="1">
+                        <a:spLocks noChangeArrowheads="1"/>
+                      </wps:cNvSpPr>
+                      <wps:spPr bwMode="auto">
+                        <a:xfrm>
+                          <a:off x="0" y="0"/>
+                          <a:ext cx="5347970" cy="3572510"/>
+                        </a:xfrm>
+                        <a:prstGeom prst="rect">
+                          <a:avLst/>
+                        </a:prstGeom>
+                        <a:solidFill>
+                          <a:schemeClr val="accent1">
+                            <a:lumMod val="40000"/>
+                            <a:lumOff val="60000"/>
+                          </a:schemeClr>
+                        </a:solidFill>
+                        <a:ln w="9525">
+                          <a:solidFill>
+                            <a:schemeClr val="accent1">
+                              <a:lumMod val="40000"/>
+                              <a:lumOff val="60000"/>
+                            </a:schemeClr>
+                          </a:solidFill>
+                          <a:miter lim="800000"/>
+                          <a:headEnd/>
+                          <a:tailEnd/>
+                        </a:ln>
+                      </wps:spPr>
+                      <wps:txbx>
+                        <w:txbxContent>
+                          <w:p>
+                            <w:pPr>
+                              <w:rPr>
+                                <w:rFonts w:ascii="Bookman Old Style" w:hAnsi="Bookman Old Style"/>
+                              </w:rPr>
+                            </w:pPr>
+                            <w:r>
+                              <w:rPr>
+                                <w:rFonts w:ascii="Bookman Old Style" w:hAnsi="Bookman Old Style"/>
+                              </w:rPr>
+                              <w:t>{{</w:t>
+                            </w:r>
+                            <w:proofErr w:type="spellStart"/>
+                            <w:r>
+                              <w:rPr>
+                                <w:rFonts w:ascii="Bookman Old Style" w:hAnsi="Bookman Old Style"/>
+                              </w:rPr>
+                              <w:t>generated_report</w:t>
+                            </w:r>
+                            <w:proofErr w:type="spellEnd"/>
+                            <w:r>
+                              <w:rPr>
+                                <w:rFonts w:ascii="Bookman Old Style" w:hAnsi="Bookman Old Style"/>
+                              </w:rPr>
+                              <w:t>}}</w:t>
+                            </w:r>
+                          </w:p>
+                          <w:p/>
+                        </w:txbxContent>
+                      </wps:txbx>
+                      <wps:bodyPr rot="0" vert="horz" wrap="square" lIns="91440" tIns="45720" rIns="91440" bIns="45720" anchor="t" anchorCtr="0">
+                        <a:noAutofit/>
+                      </wps:bodyPr>
+                    </wps:wsp>
+                  </a:graphicData>
+                </a:graphic>
+                <wp14:sizeRelH relativeFrom="margin">
+                  <wp14:pctWidth>0</wp14:pctWidth>
+                </wp14:sizeRelH>
+                <wp14:sizeRelV relativeFrom="margin">
+                  <wp14:pctHeight>0</wp14:pctHeight>
+                </wp14:sizeRelV>
+              </wp:anchor>
+            </w:drawing>
+          </mc:Choice>
+          <mc:Fallback>
+            <w:pict>
+              <v:shape w14:anchorId="7EAB32F5" id="_x0000_s1028" type="#_x0000_t202" style="position:absolute;margin-left:0;margin-top:1pt;width:421.1pt;height:281.3pt;z-index:251666432;visibility:visible;mso-wrap-style:square;mso-width-percent:0;mso-height-percent:0;mso-wrap-distance-left:9pt;mso-wrap-distance-top:3.6pt;mso-wrap-distance-right:9pt;mso-wrap-distance-bottom:3.6pt;mso-position-horizontal:left;mso-position-horizontal-relative:margin;mso-position-vertical:absolute;mso-position-vertical-relative:text;mso-width-percent:0;mso-height-percent:0;mso-width-relative:margin;mso-height-relative:margin;v-text-anchor:top" o:gfxdata="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" fillcolor="#b4c6e7 [1300]" strokecolor="#b4c6e7 [1300]">
+                <v:textbox>
+                  <w:txbxContent>
+                    <w:p>
+                      <w:pPr>
+                        <w:rPr>
+                          <w:rFonts w:ascii="Bookman Old Style" w:hAnsi="Bookman Old Style"/>
+                        </w:rPr>
+                      </w:pPr>
+                      <w:r>
+                        <w:rPr>
+                          <w:rFonts w:ascii="Bookman Old Style" w:hAnsi="Bookman Old Style"/>
+                        </w:rPr>
+                        <w:t>{{</w:t>
+                      </w:r>
+                      <w:proofErr w:type="spellStart"/>
+                      <w:r>
+                        <w:rPr>
+                          <w:rFonts w:ascii="Bookman Old Style" w:hAnsi="Bookman Old Style"/>
+                        </w:rPr>
+                        <w:t>generated_report</w:t>
+                      </w:r>
+                      <w:proofErr w:type="spellEnd"/>
+                      <w:r>
+                        <w:rPr>
+                          <w:rFonts w:ascii="Bookman Old Style" w:hAnsi="Bookman Old Style"/>
+                        </w:rPr>
+                        <w:t>}}</w:t>
+                      </w:r>
+                    </w:p>
+                    <w:p/>
+                  </w:txbxContent>
+                </v:textbox>
+                <w10:wrap type="square" anchorx="margin"/>
+              </v:shape>
+            </w:pict>
+          </mc:Fallback>
+        </mc:AlternateContent>
+      </w:r>
+    </w:p>
+    <w:p>
+      <w:pPr>
+        <w:rPr>
+          <w:rFonts w:ascii="Bookman Old Style" w:hAnsi="Bookman Old Style"/>
+        </w:rPr>
+      </w:pPr>
+    </w:p>
+    <w:p>
+      <w:pPr>
+        <w:rPr>
+          <w:rFonts w:ascii="Bookman Old Style" w:hAnsi="Bookman Old Style"/>
+        </w:rPr>
+      </w:pPr>
+    </w:p>
+    <w:p>
+      <w:pPr>
+        <w:rPr>
+          <w:rFonts w:ascii="Bookman Old Style" w:hAnsi="Bookman Old Style"/>
+        </w:rPr>
+      </w:pPr>
+    </w:p>
+    <w:p>
+      <w:pPr>
+        <w:rPr>
+          <w:rFonts w:ascii="Bookman Old Style" w:hAnsi="Bookman Old Style"/>
+        </w:rPr>
+      </w:pPr>
+    </w:p>
+    <w:p>
+      <w:pPr>
+        <w:rPr>
+          <w:rFonts w:ascii="Bookman Old Style" w:hAnsi="Bookman Old Style"/>
+        </w:rPr>
+      </w:pPr>
+    </w:p>
+    <w:p>
+      <w:pPr>
+        <w:rPr>
+          <w:rFonts w:ascii="Bookman Old Style" w:hAnsi="Bookman Old Style"/>
+        </w:rPr>
+      </w:pPr>
+    </w:p>
+    <w:p>
+      <w:pPr>
+        <w:rPr>
+          <w:rFonts w:ascii="Bookman Old Style" w:hAnsi="Bookman Old Style"/>
+        </w:rPr>
+      </w:pPr>
+    </w:p>
+    <w:p>
+      <w:pPr>
+        <w:rPr>
+          <w:rFonts w:ascii="Bookman Old Style" w:hAnsi="Bookman Old Style"/>
+        </w:rPr>
+      </w:pPr>
+    </w:p>
+    <w:p>
+      <w:pPr>
+        <w:rPr>
+          <w:rFonts w:ascii="Bookman Old Style" w:hAnsi="Bookman Old Style"/>
+        </w:rPr>
+      </w:pPr>
+    </w:p>
+    <w:p>
+      <w:pPr>
+        <w:rPr>
+          <w:rFonts w:ascii="Bookman Old Style" w:hAnsi="Bookman Old Style"/>
+        </w:rPr>
+      </w:pPr>
+    </w:p>
+    <w:p>
+      <w:pPr>
+        <w:rPr>
+          <w:rFonts w:ascii="Bookman Old Style" w:hAnsi="Bookman Old Style"/>
+        </w:rPr>
+      </w:pPr>
+    </w:p>
+    <w:p>
+      <w:pPr>
+        <w:rPr>
+          <w:rFonts w:ascii="Bookman Old Style" w:hAnsi="Bookman Old Style"/>
+        </w:rPr>
+      </w:pPr>
+    </w:p>
+    <w:p>
+      <w:pPr>
+        <w:rPr>
+          <w:rFonts w:ascii="Bookman Old Style" w:hAnsi="Bookman Old Style" w:hint="cs"/>
+          <w:rtl/>
+          <w:lang w:bidi="ar-SY"/>
+        </w:rPr>
+      </w:pPr>
+    </w:p>
+    <w:p>
+      <w:pPr>
+        <w:rPr>
+          <w:rFonts w:ascii="Bookman Old Style" w:hAnsi="Bookman Old Style"/>
+          <w:b/>
+          <w:bCs/>
           <w:noProof/>
         </w:rPr>
+      </w:pPr>
+      <w:r>
+        <w:rPr>
+          <w:rFonts w:ascii="Bookman Old Style" w:hAnsi="Bookman Old Style"/>
+          <w:noProof/>
+        </w:rPr>
         <w:drawing>
-          <wp:anchor distT="0" distB="0" distL="114300" distR="114300" simplePos="0" relativeHeight="251664384" behindDoc="0" locked="0" layoutInCell="1" allowOverlap="1" wp14:anchorId="5BA855BE" wp14:editId="6E4086C1">
+          <wp:anchor distT="0" distB="0" distL="114300" distR="114300" simplePos="0" relativeHeight="251664384" behindDoc="0" locked="0" layoutInCell="1" allowOverlap="1" wp14:anchorId="5BA855BE" wp14:editId="21B1F758">
             <wp:simplePos x="0" y="0"/>
             <wp:positionH relativeFrom="margin">
-              <wp:posOffset>2397110</wp:posOffset>
+              <wp:posOffset>2200910</wp:posOffset>
             </wp:positionH>
-            <wp:positionV relativeFrom="paragraph">
-              <wp:posOffset>1675618</wp:posOffset>
+            <wp:positionV relativeFrom="bottomMargin">
+              <wp:align>top</wp:align>
             </wp:positionV>
             <wp:extent cx="1638300" cy="685800"/>
             <wp:effectExtent l="0" t="0" r="0" b="0"/>
@@ -668,7 +848,7 @@
                     <pic:cNvPicPr/>
                   </pic:nvPicPr>
                   <pic:blipFill rotWithShape="1">
-                    <a:blip r:embed="rId5">
+                    <a:blip r:embed="rId8">
                       <a:extLst>
                         <a:ext uri="{28A0092B-C50C-407E-A947-70E740481C1C}">
                           <a14:useLocalDpi xmlns:a14="http://schemas.microsoft.com/office/drawing/2010/main" val="0"/>
@@ -707,13 +887,13 @@
           <w:noProof/>
         </w:rPr>
         <w:drawing>
-          <wp:anchor distT="0" distB="0" distL="114300" distR="114300" simplePos="0" relativeHeight="251663360" behindDoc="0" locked="0" layoutInCell="1" allowOverlap="1" wp14:anchorId="02B37663" wp14:editId="5663DCE9">
+          <wp:anchor distT="0" distB="0" distL="114300" distR="114300" simplePos="0" relativeHeight="251663360" behindDoc="0" locked="0" layoutInCell="1" allowOverlap="1" wp14:anchorId="02B37663" wp14:editId="78E0277C">
             <wp:simplePos x="0" y="0"/>
             <wp:positionH relativeFrom="margin">
-              <wp:posOffset>2649220</wp:posOffset>
+              <wp:posOffset>2487960</wp:posOffset>
             </wp:positionH>
-            <wp:positionV relativeFrom="paragraph">
-              <wp:posOffset>1426668</wp:posOffset>
+            <wp:positionV relativeFrom="page">
+              <wp:posOffset>9600860</wp:posOffset>
             </wp:positionV>
             <wp:extent cx="1066800" cy="1066800"/>
             <wp:effectExtent l="0" t="0" r="0" b="0"/>
@@ -730,7 +910,7 @@
                     <pic:cNvPicPr/>
                   </pic:nvPicPr>
                   <pic:blipFill>
-                    <a:blip r:embed="rId6" cstate="print">
+                    <a:blip r:embed="rId9" cstate="print">
                       <a:extLst>
                         <a:ext uri="{28A0092B-C50C-407E-A947-70E740481C1C}">
                           <a14:useLocalDpi xmlns:a14="http://schemas.microsoft.com/office/drawing/2010/main" val="0"/>
@@ -763,13 +943,25 @@
         </w:drawing>
       </w:r>
       <w:r>
-        <w:rPr>
-          <w:rFonts w:ascii="Bookman Old Style" w:hAnsi="Bookman Old Style"/>
-        </w:rPr>
-        <w:t>Thank you for trusting our service.</w:t>
+        <w:t xml:space="preserve"> </w:t>
+      </w:r>
+      <w:r>
+        <w:rPr>
+          <w:rFonts w:ascii="Bookman Old Style" w:hAnsi="Bookman Old Style"/>
+          <w:b/>
+          <w:bCs/>
+          <w:noProof/>
+        </w:rPr>
+        <w:t>May you always be well and in good health</w:t>
       </w:r>
     </w:p>
     <w:sectPr>
+      <w:headerReference w:type="even" r:id="rId10"/>
+      <w:headerReference w:type="default" r:id="rId11"/>
+      <w:footerReference w:type="even" r:id="rId12"/>
+      <w:footerReference w:type="default" r:id="rId13"/>
+      <w:headerReference w:type="first" r:id="rId14"/>
+      <w:footerReference w:type="first" r:id="rId15"/>
       <w:pgSz w:w="11906" w:h="16838" w:code="9"/>
       <w:pgMar w:top="1440" w:right="1440" w:bottom="1440" w:left="1440" w:header="720" w:footer="720" w:gutter="0"/>
       <w:cols w:space="720"/>
@@ -777,6 +969,116 @@
     </w:sectPr>
   </w:body>
 </w:document>
+</file>
+
+<file path=word/endnotes.xml><?xml version="1.0" encoding="utf-8"?>
+<w:endnotes xmlns:wpc="http://schemas.microsoft.com/office/word/2010/wordprocessingCanvas" xmlns:cx="http://schemas.microsoft.com/office/drawing/2014/chartex" xmlns:cx1="http://schemas.microsoft.com/office/drawing/2015/9/8/chartex" xmlns:cx2="http://schemas.microsoft.com/office/drawing/2015/10/21/chartex" xmlns:cx3="http://schemas.microsoft.com/office/drawing/2016/5/9/chartex" xmlns:cx4="http://schemas.microsoft.com/office/drawing/2016/5/10/chartex" xmlns:cx5="http://schemas.microsoft.com/office/drawing/2016/5/11/chartex" xmlns:cx6="http://schemas.microsoft.com/office/drawing/2016/5/12/chartex" xmlns:cx7="http://schemas.microsoft.com/office/drawing/2016/5/13/chartex" xmlns:cx8="http://schemas.microsoft.com/office/drawing/2016/5/14/chartex" xmlns:mc="http://schemas.openxmlformats.org/markup-compatibility/2006" xmlns:aink="http://schemas.microsoft.com/office/drawing/2016/ink" xmlns:am3d="http://schemas.microsoft.com/office/drawing/2017/model3d" xmlns:o="urn:schemas-microsoft-com:office:office" xmlns:oel="http://schemas.microsoft.com/office/2019/extlst" xmlns:r="http://schemas.openxmlformats.org/officeDocument/2006/relationships" xmlns:m="http://schemas.openxmlformats.org/officeDocument/2006/math" xmlns:v="urn:schemas-microsoft-com:vml" xmlns:wp14="http://schemas.microsoft.com/office/word/2010/wordprocessingDrawing" xmlns:wp="http://schemas.openxmlformats.org/drawingml/2006/wordprocessingDrawing" xmlns:w10="urn:schemas-microsoft-com:office:word" xmlns:w="http://schemas.openxmlformats.org/wordprocessingml/2006/main" xmlns:w14="http://schemas.microsoft.com/office/word/2010/wordml" xmlns:w15="http://schemas.microsoft.com/office/word/2012/wordml" xmlns:w16cex="http://schemas.microsoft.com/office/word/2018/wordml/cex" xmlns:w16cid="http://schemas.microsoft.com/office/word/2016/wordml/cid" xmlns:w16="http://schemas.microsoft.com/office/word/2018/wordml" xmlns:w16sdtdh="http://schemas.microsoft.com/office/word/2020/wordml/sdtdatahash" xmlns:w16se="http://schemas.microsoft.com/office/word/2015/wordml/symex" xmlns:wpg="http://schemas.microsoft.com/office/word/2010/wordprocessingGroup" xmlns:wpi="http://schemas.microsoft.com/office/word/2010/wordprocessingInk" xmlns:wne="http://schemas.microsoft.com/office/word/2006/wordml" xmlns:wps="http://schemas.microsoft.com/office/word/2010/wordprocessingShape" mc:Ignorable="w14 w15 w16se w16cid w16 w16cex w16sdtdh wp14">
+  <w:endnote w:type="separator" w:id="-1">
+    <w:p>
+      <w:pPr>
+        <w:spacing w:after="0" w:line="240" w:lineRule="auto"/>
+      </w:pPr>
+      <w:r>
+        <w:separator/>
+      </w:r>
+    </w:p>
+  </w:endnote>
+  <w:endnote w:type="continuationSeparator" w:id="0">
+    <w:p>
+      <w:pPr>
+        <w:spacing w:after="0" w:line="240" w:lineRule="auto"/>
+      </w:pPr>
+      <w:r>
+        <w:continuationSeparator/>
+      </w:r>
+    </w:p>
+  </w:endnote>
+</w:endnotes>
+</file>
+
+<file path=word/footer1.xml><?xml version="1.0" encoding="utf-8"?>
+<w:ftr xmlns:wpc="http://schemas.microsoft.com/office/word/2010/wordprocessingCanvas" xmlns:cx="http://schemas.microsoft.com/office/drawing/2014/chartex" xmlns:cx1="http://schemas.microsoft.com/office/drawing/2015/9/8/chartex" xmlns:cx2="http://schemas.microsoft.com/office/drawing/2015/10/21/chartex" xmlns:cx3="http://schemas.microsoft.com/office/drawing/2016/5/9/chartex" xmlns:cx4="http://schemas.microsoft.com/office/drawing/2016/5/10/chartex" xmlns:cx5="http://schemas.microsoft.com/office/drawing/2016/5/11/chartex" xmlns:cx6="http://schemas.microsoft.com/office/drawing/2016/5/12/chartex" xmlns:cx7="http://schemas.microsoft.com/office/drawing/2016/5/13/chartex" xmlns:cx8="http://schemas.microsoft.com/office/drawing/2016/5/14/chartex" xmlns:mc="http://schemas.openxmlformats.org/markup-compatibility/2006" xmlns:aink="http://schemas.microsoft.com/office/drawing/2016/ink" xmlns:am3d="http://schemas.microsoft.com/office/drawing/2017/model3d" xmlns:o="urn:schemas-microsoft-com:office:office" xmlns:oel="http://schemas.microsoft.com/office/2019/extlst" xmlns:r="http://schemas.openxmlformats.org/officeDocument/2006/relationships" xmlns:m="http://schemas.openxmlformats.org/officeDocument/2006/math" xmlns:v="urn:schemas-microsoft-com:vml" xmlns:wp14="http://schemas.microsoft.com/office/word/2010/wordprocessingDrawing" xmlns:wp="http://schemas.openxmlformats.org/drawingml/2006/wordprocessingDrawing" xmlns:w10="urn:schemas-microsoft-com:office:word" xmlns:w="http://schemas.openxmlformats.org/wordprocessingml/2006/main" xmlns:w14="http://schemas.microsoft.com/office/word/2010/wordml" xmlns:w15="http://schemas.microsoft.com/office/word/2012/wordml" xmlns:w16cex="http://schemas.microsoft.com/office/word/2018/wordml/cex" xmlns:w16cid="http://schemas.microsoft.com/office/word/2016/wordml/cid" xmlns:w16="http://schemas.microsoft.com/office/word/2018/wordml" xmlns:w16sdtdh="http://schemas.microsoft.com/office/word/2020/wordml/sdtdatahash" xmlns:w16se="http://schemas.microsoft.com/office/word/2015/wordml/symex" xmlns:wpg="http://schemas.microsoft.com/office/word/2010/wordprocessingGroup" xmlns:wpi="http://schemas.microsoft.com/office/word/2010/wordprocessingInk" xmlns:wne="http://schemas.microsoft.com/office/word/2006/wordml" xmlns:wps="http://schemas.microsoft.com/office/word/2010/wordprocessingShape" mc:Ignorable="w14 w15 w16se w16cid w16 w16cex w16sdtdh wp14">
+  <w:p>
+    <w:pPr>
+      <w:pStyle w:val="Footer"/>
+    </w:pPr>
+  </w:p>
+</w:ftr>
+</file>
+
+<file path=word/footer2.xml><?xml version="1.0" encoding="utf-8"?>
+<w:ftr xmlns:wpc="http://schemas.microsoft.com/office/word/2010/wordprocessingCanvas" xmlns:cx="http://schemas.microsoft.com/office/drawing/2014/chartex" xmlns:cx1="http://schemas.microsoft.com/office/drawing/2015/9/8/chartex" xmlns:cx2="http://schemas.microsoft.com/office/drawing/2015/10/21/chartex" xmlns:cx3="http://schemas.microsoft.com/office/drawing/2016/5/9/chartex" xmlns:cx4="http://schemas.microsoft.com/office/drawing/2016/5/10/chartex" xmlns:cx5="http://schemas.microsoft.com/office/drawing/2016/5/11/chartex" xmlns:cx6="http://schemas.microsoft.com/office/drawing/2016/5/12/chartex" xmlns:cx7="http://schemas.microsoft.com/office/drawing/2016/5/13/chartex" xmlns:cx8="http://schemas.microsoft.com/office/drawing/2016/5/14/chartex" xmlns:mc="http://schemas.openxmlformats.org/markup-compatibility/2006" xmlns:aink="http://schemas.microsoft.com/office/drawing/2016/ink" xmlns:am3d="http://schemas.microsoft.com/office/drawing/2017/model3d" xmlns:o="urn:schemas-microsoft-com:office:office" xmlns:oel="http://schemas.microsoft.com/office/2019/extlst" xmlns:r="http://schemas.openxmlformats.org/officeDocument/2006/relationships" xmlns:m="http://schemas.openxmlformats.org/officeDocument/2006/math" xmlns:v="urn:schemas-microsoft-com:vml" xmlns:wp14="http://schemas.microsoft.com/office/word/2010/wordprocessingDrawing" xmlns:wp="http://schemas.openxmlformats.org/drawingml/2006/wordprocessingDrawing" xmlns:w10="urn:schemas-microsoft-com:office:word" xmlns:w="http://schemas.openxmlformats.org/wordprocessingml/2006/main" xmlns:w14="http://schemas.microsoft.com/office/word/2010/wordml" xmlns:w15="http://schemas.microsoft.com/office/word/2012/wordml" xmlns:w16cex="http://schemas.microsoft.com/office/word/2018/wordml/cex" xmlns:w16cid="http://schemas.microsoft.com/office/word/2016/wordml/cid" xmlns:w16="http://schemas.microsoft.com/office/word/2018/wordml" xmlns:w16sdtdh="http://schemas.microsoft.com/office/word/2020/wordml/sdtdatahash" xmlns:w16se="http://schemas.microsoft.com/office/word/2015/wordml/symex" xmlns:wpg="http://schemas.microsoft.com/office/word/2010/wordprocessingGroup" xmlns:wpi="http://schemas.microsoft.com/office/word/2010/wordprocessingInk" xmlns:wne="http://schemas.microsoft.com/office/word/2006/wordml" xmlns:wps="http://schemas.microsoft.com/office/word/2010/wordprocessingShape" mc:Ignorable="w14 w15 w16se w16cid w16 w16cex w16sdtdh wp14">
+  <w:p>
+    <w:pPr>
+      <w:pStyle w:val="Footer"/>
+    </w:pPr>
+  </w:p>
+</w:ftr>
+</file>
+
+<file path=word/footer3.xml><?xml version="1.0" encoding="utf-8"?>
+<w:ftr xmlns:wpc="http://schemas.microsoft.com/office/word/2010/wordprocessingCanvas" xmlns:cx="http://schemas.microsoft.com/office/drawing/2014/chartex" xmlns:cx1="http://schemas.microsoft.com/office/drawing/2015/9/8/chartex" xmlns:cx2="http://schemas.microsoft.com/office/drawing/2015/10/21/chartex" xmlns:cx3="http://schemas.microsoft.com/office/drawing/2016/5/9/chartex" xmlns:cx4="http://schemas.microsoft.com/office/drawing/2016/5/10/chartex" xmlns:cx5="http://schemas.microsoft.com/office/drawing/2016/5/11/chartex" xmlns:cx6="http://schemas.microsoft.com/office/drawing/2016/5/12/chartex" xmlns:cx7="http://schemas.microsoft.com/office/drawing/2016/5/13/chartex" xmlns:cx8="http://schemas.microsoft.com/office/drawing/2016/5/14/chartex" xmlns:mc="http://schemas.openxmlformats.org/markup-compatibility/2006" xmlns:aink="http://schemas.microsoft.com/office/drawing/2016/ink" xmlns:am3d="http://schemas.microsoft.com/office/drawing/2017/model3d" xmlns:o="urn:schemas-microsoft-com:office:office" xmlns:oel="http://schemas.microsoft.com/office/2019/extlst" xmlns:r="http://schemas.openxmlformats.org/officeDocument/2006/relationships" xmlns:m="http://schemas.openxmlformats.org/officeDocument/2006/math" xmlns:v="urn:schemas-microsoft-com:vml" xmlns:wp14="http://schemas.microsoft.com/office/word/2010/wordprocessingDrawing" xmlns:wp="http://schemas.openxmlformats.org/drawingml/2006/wordprocessingDrawing" xmlns:w10="urn:schemas-microsoft-com:office:word" xmlns:w="http://schemas.openxmlformats.org/wordprocessingml/2006/main" xmlns:w14="http://schemas.microsoft.com/office/word/2010/wordml" xmlns:w15="http://schemas.microsoft.com/office/word/2012/wordml" xmlns:w16cex="http://schemas.microsoft.com/office/word/2018/wordml/cex" xmlns:w16cid="http://schemas.microsoft.com/office/word/2016/wordml/cid" xmlns:w16="http://schemas.microsoft.com/office/word/2018/wordml" xmlns:w16sdtdh="http://schemas.microsoft.com/office/word/2020/wordml/sdtdatahash" xmlns:w16se="http://schemas.microsoft.com/office/word/2015/wordml/symex" xmlns:wpg="http://schemas.microsoft.com/office/word/2010/wordprocessingGroup" xmlns:wpi="http://schemas.microsoft.com/office/word/2010/wordprocessingInk" xmlns:wne="http://schemas.microsoft.com/office/word/2006/wordml" xmlns:wps="http://schemas.microsoft.com/office/word/2010/wordprocessingShape" mc:Ignorable="w14 w15 w16se w16cid w16 w16cex w16sdtdh wp14">
+  <w:p>
+    <w:pPr>
+      <w:pStyle w:val="Footer"/>
+    </w:pPr>
+  </w:p>
+</w:ftr>
+</file>
+
+<file path=word/footnotes.xml><?xml version="1.0" encoding="utf-8"?>
+<w:footnotes xmlns:wpc="http://schemas.microsoft.com/office/word/2010/wordprocessingCanvas" xmlns:cx="http://schemas.microsoft.com/office/drawing/2014/chartex" xmlns:cx1="http://schemas.microsoft.com/office/drawing/2015/9/8/chartex" xmlns:cx2="http://schemas.microsoft.com/office/drawing/2015/10/21/chartex" xmlns:cx3="http://schemas.microsoft.com/office/drawing/2016/5/9/chartex" xmlns:cx4="http://schemas.microsoft.com/office/drawing/2016/5/10/chartex" xmlns:cx5="http://schemas.microsoft.com/office/drawing/2016/5/11/chartex" xmlns:cx6="http://schemas.microsoft.com/office/drawing/2016/5/12/chartex" xmlns:cx7="http://schemas.microsoft.com/office/drawing/2016/5/13/chartex" xmlns:cx8="http://schemas.microsoft.com/office/drawing/2016/5/14/chartex" xmlns:mc="http://schemas.openxmlformats.org/markup-compatibility/2006" xmlns:aink="http://schemas.microsoft.com/office/drawing/2016/ink" xmlns:am3d="http://schemas.microsoft.com/office/drawing/2017/model3d" xmlns:o="urn:schemas-microsoft-com:office:office" xmlns:oel="http://schemas.microsoft.com/office/2019/extlst" xmlns:r="http://schemas.openxmlformats.org/officeDocument/2006/relationships" xmlns:m="http://schemas.openxmlformats.org/officeDocument/2006/math" xmlns:v="urn:schemas-microsoft-com:vml" xmlns:wp14="http://schemas.microsoft.com/office/word/2010/wordprocessingDrawing" xmlns:wp="http://schemas.openxmlformats.org/drawingml/2006/wordprocessingDrawing" xmlns:w10="urn:schemas-microsoft-com:office:word" xmlns:w="http://schemas.openxmlformats.org/wordprocessingml/2006/main" xmlns:w14="http://schemas.microsoft.com/office/word/2010/wordml" xmlns:w15="http://schemas.microsoft.com/office/word/2012/wordml" xmlns:w16cex="http://schemas.microsoft.com/office/word/2018/wordml/cex" xmlns:w16cid="http://schemas.microsoft.com/office/word/2016/wordml/cid" xmlns:w16="http://schemas.microsoft.com/office/word/2018/wordml" xmlns:w16sdtdh="http://schemas.microsoft.com/office/word/2020/wordml/sdtdatahash" xmlns:w16se="http://schemas.microsoft.com/office/word/2015/wordml/symex" xmlns:wpg="http://schemas.microsoft.com/office/word/2010/wordprocessingGroup" xmlns:wpi="http://schemas.microsoft.com/office/word/2010/wordprocessingInk" xmlns:wne="http://schemas.microsoft.com/office/word/2006/wordml" xmlns:wps="http://schemas.microsoft.com/office/word/2010/wordprocessingShape" mc:Ignorable="w14 w15 w16se w16cid w16 w16cex w16sdtdh wp14">
+  <w:footnote w:type="separator" w:id="-1">
+    <w:p>
+      <w:pPr>
+        <w:spacing w:after="0" w:line="240" w:lineRule="auto"/>
+      </w:pPr>
+      <w:r>
+        <w:separator/>
+      </w:r>
+    </w:p>
+  </w:footnote>
+  <w:footnote w:type="continuationSeparator" w:id="0">
+    <w:p>
+      <w:pPr>
+        <w:spacing w:after="0" w:line="240" w:lineRule="auto"/>
+      </w:pPr>
+      <w:r>
+        <w:continuationSeparator/>
+      </w:r>
+    </w:p>
+  </w:footnote>
+</w:footnotes>
+</file>
+
+<file path=word/header1.xml><?xml version="1.0" encoding="utf-8"?>
+<w:hdr xmlns:wpc="http://schemas.microsoft.com/office/word/2010/wordprocessingCanvas" xmlns:cx="http://schemas.microsoft.com/office/drawing/2014/chartex" xmlns:cx1="http://schemas.microsoft.com/office/drawing/2015/9/8/chartex" xmlns:cx2="http://schemas.microsoft.com/office/drawing/2015/10/21/chartex" xmlns:cx3="http://schemas.microsoft.com/office/drawing/2016/5/9/chartex" xmlns:cx4="http://schemas.microsoft.com/office/drawing/2016/5/10/chartex" xmlns:cx5="http://schemas.microsoft.com/office/drawing/2016/5/11/chartex" xmlns:cx6="http://schemas.microsoft.com/office/drawing/2016/5/12/chartex" xmlns:cx7="http://schemas.microsoft.com/office/drawing/2016/5/13/chartex" xmlns:cx8="http://schemas.microsoft.com/office/drawing/2016/5/14/chartex" xmlns:mc="http://schemas.openxmlformats.org/markup-compatibility/2006" xmlns:aink="http://schemas.microsoft.com/office/drawing/2016/ink" xmlns:am3d="http://schemas.microsoft.com/office/drawing/2017/model3d" xmlns:o="urn:schemas-microsoft-com:office:office" xmlns:oel="http://schemas.microsoft.com/office/2019/extlst" xmlns:r="http://schemas.openxmlformats.org/officeDocument/2006/relationships" xmlns:m="http://schemas.openxmlformats.org/officeDocument/2006/math" xmlns:v="urn:schemas-microsoft-com:vml" xmlns:wp14="http://schemas.microsoft.com/office/word/2010/wordprocessingDrawing" xmlns:wp="http://schemas.openxmlformats.org/drawingml/2006/wordprocessingDrawing" xmlns:w10="urn:schemas-microsoft-com:office:word" xmlns:w="http://schemas.openxmlformats.org/wordprocessingml/2006/main" xmlns:w14="http://schemas.microsoft.com/office/word/2010/wordml" xmlns:w15="http://schemas.microsoft.com/office/word/2012/wordml" xmlns:w16cex="http://schemas.microsoft.com/office/word/2018/wordml/cex" xmlns:w16cid="http://schemas.microsoft.com/office/word/2016/wordml/cid" xmlns:w16="http://schemas.microsoft.com/office/word/2018/wordml" xmlns:w16sdtdh="http://schemas.microsoft.com/office/word/2020/wordml/sdtdatahash" xmlns:w16se="http://schemas.microsoft.com/office/word/2015/wordml/symex" xmlns:wpg="http://schemas.microsoft.com/office/word/2010/wordprocessingGroup" xmlns:wpi="http://schemas.microsoft.com/office/word/2010/wordprocessingInk" xmlns:wne="http://schemas.microsoft.com/office/word/2006/wordml" xmlns:wps="http://schemas.microsoft.com/office/word/2010/wordprocessingShape" mc:Ignorable="w14 w15 w16se w16cid w16 w16cex w16sdtdh wp14">
+  <w:p>
+    <w:pPr>
+      <w:pStyle w:val="Header"/>
+    </w:pPr>
+  </w:p>
+</w:hdr>
+</file>
+
+<file path=word/header2.xml><?xml version="1.0" encoding="utf-8"?>
+<w:hdr xmlns:wpc="http://schemas.microsoft.com/office/word/2010/wordprocessingCanvas" xmlns:cx="http://schemas.microsoft.com/office/drawing/2014/chartex" xmlns:cx1="http://schemas.microsoft.com/office/drawing/2015/9/8/chartex" xmlns:cx2="http://schemas.microsoft.com/office/drawing/2015/10/21/chartex" xmlns:cx3="http://schemas.microsoft.com/office/drawing/2016/5/9/chartex" xmlns:cx4="http://schemas.microsoft.com/office/drawing/2016/5/10/chartex" xmlns:cx5="http://schemas.microsoft.com/office/drawing/2016/5/11/chartex" xmlns:cx6="http://schemas.microsoft.com/office/drawing/2016/5/12/chartex" xmlns:cx7="http://schemas.microsoft.com/office/drawing/2016/5/13/chartex" xmlns:cx8="http://schemas.microsoft.com/office/drawing/2016/5/14/chartex" xmlns:mc="http://schemas.openxmlformats.org/markup-compatibility/2006" xmlns:aink="http://schemas.microsoft.com/office/drawing/2016/ink" xmlns:am3d="http://schemas.microsoft.com/office/drawing/2017/model3d" xmlns:o="urn:schemas-microsoft-com:office:office" xmlns:oel="http://schemas.microsoft.com/office/2019/extlst" xmlns:r="http://schemas.openxmlformats.org/officeDocument/2006/relationships" xmlns:m="http://schemas.openxmlformats.org/officeDocument/2006/math" xmlns:v="urn:schemas-microsoft-com:vml" xmlns:wp14="http://schemas.microsoft.com/office/word/2010/wordprocessingDrawing" xmlns:wp="http://schemas.openxmlformats.org/drawingml/2006/wordprocessingDrawing" xmlns:w10="urn:schemas-microsoft-com:office:word" xmlns:w="http://schemas.openxmlformats.org/wordprocessingml/2006/main" xmlns:w14="http://schemas.microsoft.com/office/word/2010/wordml" xmlns:w15="http://schemas.microsoft.com/office/word/2012/wordml" xmlns:w16cex="http://schemas.microsoft.com/office/word/2018/wordml/cex" xmlns:w16cid="http://schemas.microsoft.com/office/word/2016/wordml/cid" xmlns:w16="http://schemas.microsoft.com/office/word/2018/wordml" xmlns:w16sdtdh="http://schemas.microsoft.com/office/word/2020/wordml/sdtdatahash" xmlns:w16se="http://schemas.microsoft.com/office/word/2015/wordml/symex" xmlns:wpg="http://schemas.microsoft.com/office/word/2010/wordprocessingGroup" xmlns:wpi="http://schemas.microsoft.com/office/word/2010/wordprocessingInk" xmlns:wne="http://schemas.microsoft.com/office/word/2006/wordml" xmlns:wps="http://schemas.microsoft.com/office/word/2010/wordprocessingShape" mc:Ignorable="w14 w15 w16se w16cid w16 w16cex w16sdtdh wp14">
+  <w:p>
+    <w:pPr>
+      <w:pStyle w:val="Header"/>
+    </w:pPr>
+  </w:p>
+</w:hdr>
+</file>
+
+<file path=word/header3.xml><?xml version="1.0" encoding="utf-8"?>
+<w:hdr xmlns:wpc="http://schemas.microsoft.com/office/word/2010/wordprocessingCanvas" xmlns:cx="http://schemas.microsoft.com/office/drawing/2014/chartex" xmlns:cx1="http://schemas.microsoft.com/office/drawing/2015/9/8/chartex" xmlns:cx2="http://schemas.microsoft.com/office/drawing/2015/10/21/chartex" xmlns:cx3="http://schemas.microsoft.com/office/drawing/2016/5/9/chartex" xmlns:cx4="http://schemas.microsoft.com/office/drawing/2016/5/10/chartex" xmlns:cx5="http://schemas.microsoft.com/office/drawing/2016/5/11/chartex" xmlns:cx6="http://schemas.microsoft.com/office/drawing/2016/5/12/chartex" xmlns:cx7="http://schemas.microsoft.com/office/drawing/2016/5/13/chartex" xmlns:cx8="http://schemas.microsoft.com/office/drawing/2016/5/14/chartex" xmlns:mc="http://schemas.openxmlformats.org/markup-compatibility/2006" xmlns:aink="http://schemas.microsoft.com/office/drawing/2016/ink" xmlns:am3d="http://schemas.microsoft.com/office/drawing/2017/model3d" xmlns:o="urn:schemas-microsoft-com:office:office" xmlns:oel="http://schemas.microsoft.com/office/2019/extlst" xmlns:r="http://schemas.openxmlformats.org/officeDocument/2006/relationships" xmlns:m="http://schemas.openxmlformats.org/officeDocument/2006/math" xmlns:v="urn:schemas-microsoft-com:vml" xmlns:wp14="http://schemas.microsoft.com/office/word/2010/wordprocessingDrawing" xmlns:wp="http://schemas.openxmlformats.org/drawingml/2006/wordprocessingDrawing" xmlns:w10="urn:schemas-microsoft-com:office:word" xmlns:w="http://schemas.openxmlformats.org/wordprocessingml/2006/main" xmlns:w14="http://schemas.microsoft.com/office/word/2010/wordml" xmlns:w15="http://schemas.microsoft.com/office/word/2012/wordml" xmlns:w16cex="http://schemas.microsoft.com/office/word/2018/wordml/cex" xmlns:w16cid="http://schemas.microsoft.com/office/word/2016/wordml/cid" xmlns:w16="http://schemas.microsoft.com/office/word/2018/wordml" xmlns:w16sdtdh="http://schemas.microsoft.com/office/word/2020/wordml/sdtdatahash" xmlns:w16se="http://schemas.microsoft.com/office/word/2015/wordml/symex" xmlns:wpg="http://schemas.microsoft.com/office/word/2010/wordprocessingGroup" xmlns:wpi="http://schemas.microsoft.com/office/word/2010/wordprocessingInk" xmlns:wne="http://schemas.microsoft.com/office/word/2006/wordml" xmlns:wps="http://schemas.microsoft.com/office/word/2010/wordprocessingShape" mc:Ignorable="w14 w15 w16se w16cid w16 w16cex w16sdtdh wp14">
+  <w:p>
+    <w:pPr>
+      <w:pStyle w:val="Header"/>
+    </w:pPr>
+  </w:p>
+</w:hdr>
 </file>
 
 <file path=word/styles.xml><?xml version="1.0" encoding="utf-8"?>
@@ -1205,6 +1507,50 @@
     <w:semiHidden/>
     <w:unhideWhenUsed/>
   </w:style>
+  <w:style w:type="paragraph" w:styleId="Header">
+    <w:name w:val="header"/>
+    <w:basedOn w:val="Normal"/>
+    <w:link w:val="HeaderChar"/>
+    <w:uiPriority w:val="99"/>
+    <w:unhideWhenUsed/>
+    <w:rsid w:val="00150089"/>
+    <w:pPr>
+      <w:tabs>
+        <w:tab w:val="center" w:pos="4320"/>
+        <w:tab w:val="right" w:pos="8640"/>
+      </w:tabs>
+      <w:spacing w:after="0" w:line="240" w:lineRule="auto"/>
+    </w:pPr>
+  </w:style>
+  <w:style w:type="character" w:customStyle="1" w:styleId="HeaderChar">
+    <w:name w:val="Header Char"/>
+    <w:basedOn w:val="DefaultParagraphFont"/>
+    <w:link w:val="Header"/>
+    <w:uiPriority w:val="99"/>
+    <w:rsid w:val="00150089"/>
+  </w:style>
+  <w:style w:type="paragraph" w:styleId="Footer">
+    <w:name w:val="footer"/>
+    <w:basedOn w:val="Normal"/>
+    <w:link w:val="FooterChar"/>
+    <w:uiPriority w:val="99"/>
+    <w:unhideWhenUsed/>
+    <w:rsid w:val="00150089"/>
+    <w:pPr>
+      <w:tabs>
+        <w:tab w:val="center" w:pos="4320"/>
+        <w:tab w:val="right" w:pos="8640"/>
+      </w:tabs>
+      <w:spacing w:after="0" w:line="240" w:lineRule="auto"/>
+    </w:pPr>
+  </w:style>
+  <w:style w:type="character" w:customStyle="1" w:styleId="FooterChar">
+    <w:name w:val="Footer Char"/>
+    <w:basedOn w:val="DefaultParagraphFont"/>
+    <w:link w:val="Footer"/>
+    <w:uiPriority w:val="99"/>
+    <w:rsid w:val="00150089"/>
+  </w:style>
 </w:styles>
 </file>
 
@@ -1501,4 +1847,16 @@
     </a:ext>
   </a:extLst>
 </a:theme>
+</file>
+
+<file path=customXml/item1.xml><?xml version="1.0" encoding="utf-8"?>
+<b:Sources xmlns:b="http://schemas.openxmlformats.org/officeDocument/2006/bibliography" xmlns="http://schemas.openxmlformats.org/officeDocument/2006/bibliography" SelectedStyle="\APASixthEditionOfficeOnline.xsl" StyleName="APA" Version="6"/>
+</file>
+
+<file path=customXml/itemProps1.xml><?xml version="1.0" encoding="utf-8"?>
+<ds:datastoreItem xmlns:ds="http://schemas.openxmlformats.org/officeDocument/2006/customXml" ds:itemID="{4F50CB46-C9F1-4FFF-B19F-5BD6519B2EE0}">
+  <ds:schemaRefs>
+    <ds:schemaRef ds:uri="http://schemas.openxmlformats.org/officeDocument/2006/bibliography"/>
+  </ds:schemaRefs>
+</ds:datastoreItem>
 </file>
</xml_diff>